<commit_message>
New notebook test commit!
</commit_message>
<xml_diff>
--- a/2.2/report/Отчет 2.docx
+++ b/2.2/report/Отчет 2.docx
@@ -487,7 +487,7 @@
       <w:pPr>
         <w:pStyle w:val="NormalWeb"/>
         <w:spacing w:before="509" w:line="360" w:lineRule="auto"/>
-        <w:ind w:left="708" w:right="67"/>
+        <w:ind w:right="67" w:firstLine="567"/>
         <w:rPr>
           <w:color w:val="000000"/>
           <w:sz w:val="28"/>
@@ -723,19 +723,7 @@
     <w:p>
       <w:pPr>
         <w:spacing w:line="360" w:lineRule="auto"/>
-        <w:jc w:val="both"/>
-        <w:rPr>
-          <w:b/>
-          <w:i/>
-          <w:sz w:val="28"/>
-          <w:szCs w:val="28"/>
-        </w:rPr>
-      </w:pPr>
-    </w:p>
-    <w:p>
-      <w:pPr>
-        <w:spacing w:line="360" w:lineRule="auto"/>
-        <w:ind w:firstLine="720"/>
+        <w:ind w:firstLine="708"/>
         <w:jc w:val="both"/>
         <w:rPr>
           <w:i/>
@@ -899,19 +887,17 @@
     <w:p>
       <w:pPr>
         <w:spacing w:line="360" w:lineRule="auto"/>
-        <w:ind w:firstLine="720"/>
-        <w:jc w:val="both"/>
-        <w:rPr>
-          <w:sz w:val="28"/>
-          <w:szCs w:val="28"/>
-        </w:rPr>
-      </w:pPr>
-      <w:r>
-        <w:rPr>
-          <w:sz w:val="28"/>
-          <w:szCs w:val="28"/>
-        </w:rPr>
-        <w:lastRenderedPageBreak/>
+        <w:jc w:val="both"/>
+        <w:rPr>
+          <w:sz w:val="28"/>
+          <w:szCs w:val="28"/>
+        </w:rPr>
+      </w:pPr>
+      <w:r>
+        <w:rPr>
+          <w:sz w:val="28"/>
+          <w:szCs w:val="28"/>
+        </w:rPr>
         <w:t>Алгоритм решен</w:t>
       </w:r>
       <w:r>
@@ -935,160 +921,6 @@
         </w:rPr>
         <w:t xml:space="preserve"> 1.</w:t>
       </w:r>
-    </w:p>
-    <w:p>
-      <w:pPr>
-        <w:spacing w:line="360" w:lineRule="auto"/>
-        <w:ind w:firstLine="720"/>
-        <w:jc w:val="both"/>
-        <w:rPr>
-          <w:sz w:val="28"/>
-          <w:szCs w:val="28"/>
-        </w:rPr>
-      </w:pPr>
-    </w:p>
-    <w:p>
-      <w:pPr>
-        <w:spacing w:line="360" w:lineRule="auto"/>
-        <w:ind w:firstLine="720"/>
-        <w:jc w:val="both"/>
-        <w:rPr>
-          <w:sz w:val="28"/>
-          <w:szCs w:val="28"/>
-        </w:rPr>
-      </w:pPr>
-    </w:p>
-    <w:p>
-      <w:pPr>
-        <w:spacing w:line="360" w:lineRule="auto"/>
-        <w:ind w:firstLine="720"/>
-        <w:jc w:val="both"/>
-        <w:rPr>
-          <w:sz w:val="28"/>
-          <w:szCs w:val="28"/>
-        </w:rPr>
-      </w:pPr>
-    </w:p>
-    <w:p>
-      <w:pPr>
-        <w:spacing w:line="360" w:lineRule="auto"/>
-        <w:ind w:firstLine="720"/>
-        <w:jc w:val="both"/>
-        <w:rPr>
-          <w:sz w:val="28"/>
-          <w:szCs w:val="28"/>
-        </w:rPr>
-      </w:pPr>
-    </w:p>
-    <w:p>
-      <w:pPr>
-        <w:spacing w:line="360" w:lineRule="auto"/>
-        <w:ind w:firstLine="720"/>
-        <w:jc w:val="both"/>
-        <w:rPr>
-          <w:sz w:val="28"/>
-          <w:szCs w:val="28"/>
-        </w:rPr>
-      </w:pPr>
-    </w:p>
-    <w:p>
-      <w:pPr>
-        <w:spacing w:line="360" w:lineRule="auto"/>
-        <w:ind w:firstLine="720"/>
-        <w:jc w:val="both"/>
-        <w:rPr>
-          <w:sz w:val="28"/>
-          <w:szCs w:val="28"/>
-        </w:rPr>
-      </w:pPr>
-    </w:p>
-    <w:p>
-      <w:pPr>
-        <w:spacing w:line="360" w:lineRule="auto"/>
-        <w:ind w:firstLine="720"/>
-        <w:jc w:val="both"/>
-        <w:rPr>
-          <w:sz w:val="28"/>
-          <w:szCs w:val="28"/>
-        </w:rPr>
-      </w:pPr>
-    </w:p>
-    <w:p>
-      <w:pPr>
-        <w:spacing w:line="360" w:lineRule="auto"/>
-        <w:ind w:firstLine="720"/>
-        <w:jc w:val="both"/>
-        <w:rPr>
-          <w:sz w:val="28"/>
-          <w:szCs w:val="28"/>
-        </w:rPr>
-      </w:pPr>
-    </w:p>
-    <w:p>
-      <w:pPr>
-        <w:spacing w:line="360" w:lineRule="auto"/>
-        <w:ind w:firstLine="720"/>
-        <w:jc w:val="both"/>
-        <w:rPr>
-          <w:sz w:val="28"/>
-          <w:szCs w:val="28"/>
-        </w:rPr>
-      </w:pPr>
-    </w:p>
-    <w:p>
-      <w:pPr>
-        <w:spacing w:line="360" w:lineRule="auto"/>
-        <w:ind w:firstLine="720"/>
-        <w:jc w:val="both"/>
-        <w:rPr>
-          <w:sz w:val="28"/>
-          <w:szCs w:val="28"/>
-        </w:rPr>
-      </w:pPr>
-    </w:p>
-    <w:p>
-      <w:pPr>
-        <w:spacing w:line="360" w:lineRule="auto"/>
-        <w:ind w:firstLine="720"/>
-        <w:jc w:val="both"/>
-        <w:rPr>
-          <w:sz w:val="28"/>
-          <w:szCs w:val="28"/>
-        </w:rPr>
-      </w:pPr>
-    </w:p>
-    <w:p>
-      <w:pPr>
-        <w:spacing w:line="360" w:lineRule="auto"/>
-        <w:ind w:firstLine="720"/>
-        <w:jc w:val="both"/>
-        <w:rPr>
-          <w:sz w:val="28"/>
-          <w:szCs w:val="28"/>
-        </w:rPr>
-      </w:pPr>
-    </w:p>
-    <w:p>
-      <w:pPr>
-        <w:spacing w:line="360" w:lineRule="auto"/>
-        <w:ind w:firstLine="720"/>
-        <w:jc w:val="both"/>
-        <w:rPr>
-          <w:sz w:val="28"/>
-          <w:szCs w:val="28"/>
-        </w:rPr>
-      </w:pPr>
-    </w:p>
-    <w:p>
-      <w:pPr>
-        <w:spacing w:line="360" w:lineRule="auto"/>
-        <w:ind w:firstLine="720"/>
-        <w:jc w:val="both"/>
-        <w:rPr>
-          <w:sz w:val="28"/>
-          <w:szCs w:val="28"/>
-        </w:rPr>
-      </w:pPr>
     </w:p>
     <w:p>
       <w:pPr>
@@ -1103,16 +935,37 @@
       </w:pPr>
       <w:r>
         <w:rPr>
+          <w:rFonts w:ascii="Courier New" w:hAnsi="Courier New" w:cs="Courier New"/>
+          <w:sz w:val="2"/>
+          <w:szCs w:val="2"/>
+          <w:shd w:val="clear" w:color="auto" w:fill="1B1D1E"/>
+          <w:lang w:val="en-US"/>
+        </w:rPr>
+        <w:lastRenderedPageBreak/>
+        <w:t>%3CmxGraphModel%3E%3Croot%3E%3CmxCell%20id%3D%220%22%2F%3E%3CmxCell%20id%3D%221%22%20parent%3D%220%22%2F%3E%3CmxCell%20id%3D%222%22%20style%3D%22edgeStyle%3DorthogonalEdgeStyle%3Brounded%3D0%3BorthogonalLoop%3D1%3BjettySize%3Dauto%3Bhtml%3D1%3BexitX%3D0.5%3BexitY%3D1%3BexitDx%3D0%3BexitDy%3D0%3BentryX%3D0.5%3BentryY%3D0%3BentryDx%3D0%3BentryDy%3D0%3BendArrow%3Dnone%3BendFill%3D0%3B%22%20edge%3D%221%22%20source%3D%223%22%20target%3D%225%22%20parent%3D%221%22%3E%3CmxGeometry%20relative%3D%221%22%20as%3D%22geometry%22%2F%3E%3C%2FmxCell%3E%3CmxCell%20id%3D%223%22%20value%3D%22%D0%9D%D0%B0%D1%87%D0%B0%D0%BB%D0%BE%22%20style%3D%22rounded%3D1%3BwhiteSpace%3Dwrap%3Bhtml%3D1%3BarcSize%3D50%3B%22%20vertex%3D%221%22%20parent%3D%221%22%3E%3CmxGeometry%20x%3D%22380%22%20y%3D%22110%22%20width%3D%22120%22%20height%3D%2230%22%20as%3D%22geometry%22%2F%3E%3C%2FmxCell%3E%3CmxCell%20id%3D%224%22%20style%3D%22edgeStyle%3DorthogonalEdgeStyle%3Bshape%3Dconnector%3Brounded%3D0%3BorthogonalLoop%3D1%3BjettySize%3Dauto%3Bhtml%3D1%3BexitX%3D0.5%3BexitY%3D1%3BexitDx%3D0%3BexitDy%3D0%3BentryX%3D0.5%3BentryY%3D0%3BentryDx%3D0%3BentryDy%3D0%3BlabelBackgroundColor%3Ddefault%3BstrokeColor%3Ddefault%3BfontFamily%3DHelvetica%3BfontSize%3D11%3BfontColor%3Ddefault%3BendArrow%3Dnone%3BendFill%3D0%3B%22%20edge%3D%221%22%20source%3D%225%22%20target%3D%227%22%20parent%3D%221%22%3E%3CmxGeometry%20relative%3D%221%22%20as%3D%22geometry%22%2F%3E%3C%2FmxCell%3E%3CmxCell%20id%3D%225%22%20value%3D%22n%20%3A%3D%20255%22%20style%3D%22rounded%3D0%3BwhiteSpace%3Dwrap%3Bhtml%3D1%3B%22%20vertex%3D%221%22%20parent%3D%221%22%3E%3CmxGeometry%20x%3D%22380%22%20y%3D%22170%22%20width%3D%22120%22%20height%3D%2260%22%20as%3D%22geometry%22%2F%3E%3C%2FmxCell%3E%3CmxCell%20id%3D%226%22%20style%3D%22edgeStyle%3DorthogonalEdgeStyle%3Bshape%3Dconnector%3Brounded%3D0%3BorthogonalLoop%3D1%3BjettySize%3Dauto%3Bhtml%3D1%3BexitX%3D0.5%3BexitY%3D1%3BexitDx%3D0%3BexitDy%3D0%3BentryX%3D0.5%3BentryY%3D0%3BentryDx%3D0%3BentryDy%3D0%3BlabelBackgroundColor%3Ddefault%3BstrokeColor%3Ddefault%3BfontFamily%3DHelvetica%3BfontSize%3D11%3BfontColor%3Ddefault%3BendArrow%3Dnone%3BendFill%3D0%3B%22%20edge%3D%221%22%20source%3D%227%22%20target%3D%229%22%20parent%3D%221%22%3E%3CmxGeometry%20relative%3D%221%22%20as%3D%22geometry%22%2F%3E%3C%2FmxCell%3E%3CmxCell%20id%3D%227%22%20value%3D%22str1%5B255%5D%20%3A%3D%20%26quot%3BHello%2C%20world%2C%20world!%26quot%3B%22%20style%3D%22rounded%3D0%3BwhiteSpace%3Dwrap%3Bhtml%3D1%3BfontFamily%3DHelvetica%3BfontSize%3D11%3BfontColor%3Ddefault%3B%22%20vertex%3D%221%22%20parent%3D%221%22%3E%3CmxGeometry%20x%3D%22380%22%20y%3D%22260%22%20width%3D%22120%22%20height%3D%2260%22%20as%3D%22geometry%22%2F%3E%3C%2FmxCell%3E%3CmxCell%20id%3D%228%22%20style%3D%22edgeStyle%3DorthogonalEdgeStyle%3Bshape%3Dconnector%3Brounded%3D0%3BorthogonalLoop%3D1%3BjettySize%3Dauto%3Bhtml%3D1%3BexitX%3D0.5%3BexitY%3D1%3BexitDx%3D0%3BexitDy%3D0%3BentryX%3D0.5%3BentryY%3D0%3BentryDx%3D0%3BentryDy%3D0%3BlabelBackgroundColor%3Ddefault%3BstrokeColor%3Ddefault%3BfontFamily%3DHelvetica%3BfontSize%3D11%3BfontColor%3Ddefault%3BendArrow%3Dnone%3BendFill%3D0%3B%22%20edge%3D%221%22%20source%3D%229%22%20target%3D%2211%22%20parent%3D%221%22%3E%3CmxGeometry%20relative%3D%221%22%20as%3D%22geometry%22%2F%3E%3C%2FmxCell%3E%3CmxCell%20id%3D%229%22%20value%3D%22str2%5B255%5D%20%3A%3D%20%26quot%3Bworld%26quot%3B%22%20style%3D%22rounded%3D0%3BwhiteSpace%3Dwrap%3Bhtml%3D1%3BfontFamily%3DHelvetica%3BfontSize%3D11%3BfontColor%3Ddefault%3B%22%20vertex%3D%221%22%20parent%3D%221%22%3E%3CmxGeometry%20x%3D%22380%22%20y%3D%22350%22%20width%3D%22120%22%20height%3D%2260%22%20as%3D%22geometry%22%2F%3E%3C%2FmxCell%3E%3CmxCell%20id%3D%2210%22%20style%3D%22edgeStyle%3DorthogonalEdgeStyle%3Bshape%3Dconnector%3Brounded%3D0%3BorthogonalLoop%3D1%3BjettySize%3Dauto%3Bhtml%3D1%3BexitX%3D0.5%3BexitY%3D1%3BexitDx%3D0%3BexitDy%3D0%3BentryX%3D0.5%3BentryY%3D0%3BentryDx%3D0%3BentryDy%3D0%3BlabelBackgroundColor%3Ddefault%3BstrokeColor%3Ddefault%3BfontFamily%3DHelvetica%3BfontSize%3D11%3BfontColor%3Ddefault%3BendArrow%3Dnone%3BendFill%3D0%3B%22%20edge%3D%221%22%20source%3D%2211%22%20target%3D%2213%22%20parent%3D%221%22%3E%3CmxGeometry%20relative%3D%221%22%20as%3D%22geometry%22%2F%3E%3C%2FmxCell%3E%3CmxCell%20id%3D%2211%22%20value%3D%22lastOccurrence%20%3A%3D%20strrchr(str1%2C%20*str2)%22%20style%3D%22rounded%3D0%3BwhiteSpace%3Dwrap%3Bhtml%3D1%3BfontFamily%3DHelvetica%3BfontSize%3D11%3BfontColor%3Ddefault%3B%22%20vertex%3D%221%22%20parent%3D%221%22%3E%3CmxGeometry%20x%3D%22380%22%20y%3D%22440%22%20width%3D%22120%22%20height%3D%2260%22%20as%3D%22geometry%22%2F%3E%3C%2FmxCell%3E%3CmxCell%20id%3D%2212%22%20style%3D%22edgeStyle%3DorthogonalEdgeStyle%3Bshape%3Dconnector%3Brounded%3D0%3BorthogonalLoop%3D1%3BjettySize%3Dauto%3Bhtml%3D1%3BexitX%3D0.5%3BexitY%3D1%3BexitDx%3D0%3BexitDy%3D0%3BentryX%3D0.5%3BentryY%3D0%3BentryDx%3D0%3BentryDy%3D0%3BlabelBackgroundColor%3Ddefault%3BstrokeColor%3Ddefault%3BfontFamily%3DHelvetica%3BfontSize%3D11%3BfontColor%3Ddefault%3BendArrow%3Dnone%3BendFill%3D0%3B%22%20edge%3D%221%22%20source%3D%2213%22%20target%3D%2215%22%20parent%3D%221%22%3E%3CmxGeometry%20relative%3D%221%22%20as%3D%22geometry%22%2F%3E%3C%2FmxCell%3E%3CmxCell%20id%3D%2213%22%20value%3D%22lenght%20%3A%3D%20lastOccurrence%20-%20str1%22%20style%3D%22rounded%3D0%3BwhiteSpace%3Dwrap%3Bhtml%3D1%3BfontFamily%3DHelvetica%3BfontSize%3D11%3BfontColor%3Ddefault%3B%22%20vertex%3D%221%22%20parent%3D%221%22%3E%3CmxGeometry%20x%3D%22380%22%20y%3D%22530%22%20width%3D%22120%22%20height%3D%2260%22%20as%3D%22geometry%22%2F%3E%3C%2FmxCell%3E%3CmxCell%20id%3D%2214%22%20style%3D%22edgeStyle%3DorthogonalEdgeStyle%3Bshape%3Dconnector%3Brounded%3D0%3BorthogonalLoop%3D1%3BjettySize%3Dauto%3Bhtml%3D1%3BexitX%3D0.5%3BexitY%3D1%3BexitDx%3D0%3BexitDy%3D0%3BentryX%3D0.5%3BentryY%3D0%3BentryDx%3D0%3BentryDy%3D0%3BlabelBackgroundColor%3Ddefault%3BstrokeColor%3Ddefault%3BfontFamily%3DHelvetica%3BfontSize%3D11%3BfontColor%3Ddefault%3BendArrow%3Dnone%3BendFill%3D0%3B%22%20edge%3D%221%22%20source%3D%2215%22%20target%3D%2217%22%20parent%3D%221%22%3E%3CmxGeometry%20relative%3D%221%22%20as%3D%22geometry%22%2F%3E%3C%2FmxCell%3E%3CmxCell%20id%3D%2215%22%20value%3D%22memset(str3%2C%20'%5C0'%2C%20n)%22%20style%3D%22rounded%3D0%3BwhiteSpace%3Dwrap%3Bhtml%3D1%3BfontFamily%3DHelvetica%3BfontSize%3D11%3BfontColor%3Ddefault%3B%22%20vertex%3D%221%22%20parent%3D%221%22%3E%3CmxGeometry%20x%3D%22380%22%20y%3D%22620%22%20width%3D%22120%22%20height%3D%2260%22%20as%3D%22geometry%22%2F%3E%3C%2FmxCell%3E%3CmxCell%20id%3D%2216%22%20style%3D%22edgeStyle%3DorthogonalEdgeStyle%3Bshape%3Dconnector%3Brounded%3D0%3BorthogonalLoop%3D1%3BjettySize%3Dauto%3Bhtml%3D1%3BexitX%3D0.5%3BexitY%3D1%3BexitDx%3D0%3BexitDy%3D0%3BentryX%3D0.5%3BentryY%3D0%3BentryDx%3D0%3BentryDy%3D0%3BlabelBackgroundColor%3Ddefault%3BstrokeColor%3Ddefault%3BfontFamily%3DHelvetica%3BfontSize%3D11%3BfontColor%3Ddefault%3BendArrow%3Dnone%3BendFill%3D0%3B%22%20edge%3D%221%22%20source%3D%2217%22%20target%3D%2219%22%20parent%3D%221%22%3E%3CmxGeometry%20relative%3D%221%22%20as%3D%22geometry%22%2F%3E%3C%2FmxCell%3E%3CmxCell%20id%3D%2217%22%20value%3D%22strncpy(str3%2C%20str1%2C%20lenght)%22%20style%3D%22rounded%3D0%3BwhiteSpace%3Dwrap%3Bhtml%3D1%3BfontFamily%3DHelvetica%3BfontSize%3D11%3BfontColor%3Ddefault%3B%22%20vertex%3D%221%22%20parent%3D%221%22%3E%3CmxGeometry%20x%3D%22380%22%20y%3D%22710%22%20width%3D%22120%22%20height%3D%2260%22%20as%3D%22geometry%22%2F%3E%3C%2FmxCell%3E%3CmxCell%20id%3D%2218%22%20style%3D%22edgeStyle%3DorthogonalEdgeStyle%3Bshape%3Dconnector%3Brounded%3D0%3BorthogonalLoop%3D1%3BjettySize%3Dauto%3Bhtml%3D1%3BexitX%3D0.5%3BexitY%3D1%3BexitDx%3D0%3BexitDy%3D0%3BentryX%3D0.5%3BentryY%3D0%3BentryDx%3D0%3BentryDy%3D0%3BlabelBackgroundColor%3Ddefault%3BstrokeColor%3Ddefault%3BfontFamily%3DHelvetica%3BfontSize%3D11%3BfontColor%3Ddefault%3BendArrow%3Dnone%3BendFill%3D0%3B%22%20edge%3D%221%22%20source%3D%2219%22%20target%3D%2220%22%20parent%3D%221%22%3E%3CmxGeometry%20relative%3D%221%22%20as%3D%22geometry%22%2F%3E%3C%2FmxCell%3E%3CmxCell%20id%3D%2219%22%20value%3D%22%26quot%3BResult%3A%20%26quot%3B%2C%20str3%22%20style%3D%22shape%3Dparallelogram%3Bperimeter%3DparallelogramPerimeter%3BwhiteSpace%3Dwrap%3Bhtml%3D1%3BfixedSize%3D1%3BfontFamily%3DHelvetica%3BfontSize%3D11%3BfontColor%3Ddefault%3B%22%20vertex%3D%221%22%20parent%3D%221%22%3E%3CmxGeometry%20x%3D%22380%22%20y%3D%22800%22%20width%3D%22120%22%20height%3D%2260%22%20as%3D%22geometry%22%2F%3E%3C%2FmxCell%3E%3CmxCell%20id%3D%2220%22%20value%3D%22%D0%9A%D0%BE%D0%BD%D0%B5%D1%86%22%20style%3D%22rounded%3D1%3BwhiteSpace%3Dwrap%3Bhtml%3D1%3BarcSize%3D50%3BfontFamily%3DHelvetica%3BfontSize%3D11%3BfontColor%3Ddefault%3B%22%20vertex%3D%221%22%20parent%3D%221%22%3E%3CmxGeometry%20x%3D%22380%22%20y%3D%22890%22%20width%3D%22120%22%20height%3D%2230%22%20as%3D%22geometry%22%2F%3E%3C%2FmxCell%3E%3C%2Froot%3E%3C%2FmxGraphModel%3E</w:t>
+      </w:r>
+    </w:p>
+    <w:p>
+      <w:pPr>
+        <w:pStyle w:val="NormalWeb"/>
+        <w:jc w:val="center"/>
+        <w:rPr>
+          <w:sz w:val="28"/>
+          <w:szCs w:val="28"/>
+          <w:lang w:val="en-US"/>
+        </w:rPr>
+      </w:pPr>
+      <w:r>
+        <w:rPr>
           <w:noProof/>
           <w:sz w:val="28"/>
           <w:szCs w:val="28"/>
         </w:rPr>
-        <w:lastRenderedPageBreak/>
         <w:drawing>
           <wp:inline distT="0" distB="0" distL="0" distR="0">
-            <wp:extent cx="1335741" cy="7861823"/>
+            <wp:extent cx="1333706" cy="7849843"/>
             <wp:effectExtent l="0" t="0" r="0" b="0"/>
-            <wp:docPr id="2" name="Picture 2" descr="C:\Users\Mars\AppData\Local\Microsoft\Windows\INetCache\Content.MSO\B20CFEC8.tmp"/>
+            <wp:docPr id="7" name="Picture 7" descr="C:\Users\Mars\AppData\Local\Microsoft\Windows\INetCache\Content.MSO\6ED921ED.tmp"/>
             <wp:cNvGraphicFramePr>
               <a:graphicFrameLocks xmlns:a="http://schemas.openxmlformats.org/drawingml/2006/main" noChangeAspect="1"/>
             </wp:cNvGraphicFramePr>
@@ -1120,7 +973,7 @@
               <a:graphicData uri="http://schemas.openxmlformats.org/drawingml/2006/picture">
                 <pic:pic xmlns:pic="http://schemas.openxmlformats.org/drawingml/2006/picture">
                   <pic:nvPicPr>
-                    <pic:cNvPr id="0" name="Picture 1" descr="C:\Users\Mars\AppData\Local\Microsoft\Windows\INetCache\Content.MSO\B20CFEC8.tmp"/>
+                    <pic:cNvPr id="0" name="Picture 5" descr="C:\Users\Mars\AppData\Local\Microsoft\Windows\INetCache\Content.MSO\6ED921ED.tmp"/>
                     <pic:cNvPicPr>
                       <a:picLocks noChangeAspect="1" noChangeArrowheads="1"/>
                     </pic:cNvPicPr>
@@ -1141,7 +994,7 @@
                   <pic:spPr bwMode="auto">
                     <a:xfrm>
                       <a:off x="0" y="0"/>
-                      <a:ext cx="1343340" cy="7906548"/>
+                      <a:ext cx="1345714" cy="7920518"/>
                     </a:xfrm>
                     <a:prstGeom prst="rect">
                       <a:avLst/>
@@ -1165,21 +1018,76 @@
         <w:rPr>
           <w:sz w:val="28"/>
           <w:szCs w:val="28"/>
-        </w:rPr>
-      </w:pPr>
-      <w:r>
-        <w:rPr>
-          <w:sz w:val="28"/>
-          <w:szCs w:val="28"/>
-        </w:rPr>
-        <w:t>Рисунок 1</w:t>
-      </w:r>
-      <w:r>
-        <w:rPr>
-          <w:sz w:val="28"/>
-          <w:szCs w:val="28"/>
-        </w:rPr>
-        <w:t xml:space="preserve"> – Алгоритм решения задачи 1</w:t>
+          <w:lang w:val="en-US"/>
+        </w:rPr>
+      </w:pPr>
+      <w:r>
+        <w:rPr>
+          <w:sz w:val="28"/>
+          <w:szCs w:val="28"/>
+        </w:rPr>
+        <w:t>Рисунок</w:t>
+      </w:r>
+      <w:r>
+        <w:rPr>
+          <w:sz w:val="28"/>
+          <w:szCs w:val="28"/>
+          <w:lang w:val="en-US"/>
+        </w:rPr>
+        <w:t xml:space="preserve"> 1</w:t>
+      </w:r>
+      <w:r>
+        <w:rPr>
+          <w:sz w:val="28"/>
+          <w:szCs w:val="28"/>
+          <w:lang w:val="en-US"/>
+        </w:rPr>
+        <w:t xml:space="preserve"> – </w:t>
+      </w:r>
+      <w:r>
+        <w:rPr>
+          <w:sz w:val="28"/>
+          <w:szCs w:val="28"/>
+        </w:rPr>
+        <w:t>Алгоритм</w:t>
+      </w:r>
+      <w:r>
+        <w:rPr>
+          <w:sz w:val="28"/>
+          <w:szCs w:val="28"/>
+          <w:lang w:val="en-US"/>
+        </w:rPr>
+        <w:t xml:space="preserve"> </w:t>
+      </w:r>
+      <w:r>
+        <w:rPr>
+          <w:sz w:val="28"/>
+          <w:szCs w:val="28"/>
+        </w:rPr>
+        <w:t>решения</w:t>
+      </w:r>
+      <w:r>
+        <w:rPr>
+          <w:sz w:val="28"/>
+          <w:szCs w:val="28"/>
+          <w:lang w:val="en-US"/>
+        </w:rPr>
+        <w:t xml:space="preserve"> </w:t>
+      </w:r>
+      <w:r>
+        <w:rPr>
+          <w:sz w:val="28"/>
+          <w:szCs w:val="28"/>
+        </w:rPr>
+        <w:t>задачи</w:t>
+      </w:r>
+      <w:r>
+        <w:rPr>
+          <w:sz w:val="28"/>
+          <w:szCs w:val="28"/>
+          <w:lang w:val="en-US"/>
+        </w:rPr>
+        <w:t xml:space="preserve"> 1</w:t>
       </w:r>
     </w:p>
     <w:p>
@@ -1191,6 +1099,7 @@
           <w:i/>
           <w:sz w:val="28"/>
           <w:szCs w:val="28"/>
+          <w:lang w:val="en-US"/>
         </w:rPr>
       </w:pPr>
     </w:p>
@@ -1203,6 +1112,7 @@
           <w:i/>
           <w:sz w:val="28"/>
           <w:szCs w:val="28"/>
+          <w:lang w:val="en-US"/>
         </w:rPr>
       </w:pPr>
     </w:p>
@@ -1215,6 +1125,7 @@
           <w:i/>
           <w:sz w:val="28"/>
           <w:szCs w:val="28"/>
+          <w:lang w:val="en-US"/>
         </w:rPr>
       </w:pPr>
       <w:r>
@@ -1223,8 +1134,16 @@
           <w:sz w:val="28"/>
           <w:szCs w:val="28"/>
         </w:rPr>
-        <w:lastRenderedPageBreak/>
-        <w:t>Задача 2</w:t>
+        <w:t>Задача</w:t>
+      </w:r>
+      <w:r>
+        <w:rPr>
+          <w:i/>
+          <w:sz w:val="28"/>
+          <w:szCs w:val="28"/>
+          <w:lang w:val="en-US"/>
+        </w:rPr>
+        <w:t xml:space="preserve"> 2</w:t>
       </w:r>
     </w:p>
     <w:p>
@@ -1241,7 +1160,70 @@
           <w:sz w:val="28"/>
           <w:szCs w:val="28"/>
         </w:rPr>
-        <w:t>Входные данные алгоритма решения задачи:</w:t>
+        <w:t>Входные</w:t>
+      </w:r>
+      <w:r>
+        <w:rPr>
+          <w:sz w:val="28"/>
+          <w:szCs w:val="28"/>
+        </w:rPr>
+        <w:t xml:space="preserve"> </w:t>
+      </w:r>
+      <w:r>
+        <w:rPr>
+          <w:sz w:val="28"/>
+          <w:szCs w:val="28"/>
+        </w:rPr>
+        <w:t>данные</w:t>
+      </w:r>
+      <w:r>
+        <w:rPr>
+          <w:sz w:val="28"/>
+          <w:szCs w:val="28"/>
+        </w:rPr>
+        <w:t xml:space="preserve"> </w:t>
+      </w:r>
+      <w:r>
+        <w:rPr>
+          <w:sz w:val="28"/>
+          <w:szCs w:val="28"/>
+        </w:rPr>
+        <w:t>алгоритма</w:t>
+      </w:r>
+      <w:r>
+        <w:rPr>
+          <w:sz w:val="28"/>
+          <w:szCs w:val="28"/>
+        </w:rPr>
+        <w:t xml:space="preserve"> </w:t>
+      </w:r>
+      <w:r>
+        <w:rPr>
+          <w:sz w:val="28"/>
+          <w:szCs w:val="28"/>
+        </w:rPr>
+        <w:t>решения</w:t>
+      </w:r>
+      <w:r>
+        <w:rPr>
+          <w:sz w:val="28"/>
+          <w:szCs w:val="28"/>
+        </w:rPr>
+        <w:t xml:space="preserve"> </w:t>
+      </w:r>
+      <w:r>
+        <w:rPr>
+          <w:sz w:val="28"/>
+          <w:szCs w:val="28"/>
+        </w:rPr>
+        <w:t>задачи</w:t>
+      </w:r>
+      <w:r>
+        <w:rPr>
+          <w:sz w:val="28"/>
+          <w:szCs w:val="28"/>
+        </w:rPr>
+        <w:t>:</w:t>
       </w:r>
     </w:p>
     <w:p>
@@ -1255,6 +1237,7 @@
         <w:rPr>
           <w:sz w:val="28"/>
           <w:szCs w:val="28"/>
+          <w:lang w:val="en-US"/>
         </w:rPr>
       </w:pPr>
       <w:r>
@@ -1271,6 +1254,7 @@
           <w:i/>
           <w:sz w:val="28"/>
           <w:szCs w:val="28"/>
+          <w:lang w:val="en-US"/>
         </w:rPr>
         <w:t xml:space="preserve"> </w:t>
       </w:r>
@@ -1279,6 +1263,7 @@
           <w:i/>
           <w:sz w:val="28"/>
           <w:szCs w:val="28"/>
+          <w:lang w:val="en-US"/>
         </w:rPr>
         <w:t>–</w:t>
       </w:r>
@@ -1287,20 +1272,52 @@
           <w:i/>
           <w:sz w:val="28"/>
           <w:szCs w:val="28"/>
-        </w:rPr>
-        <w:t xml:space="preserve"> </w:t>
-      </w:r>
-      <w:r>
-        <w:rPr>
-          <w:sz w:val="28"/>
-          <w:szCs w:val="28"/>
-        </w:rPr>
-        <w:t>нуль-терминальная строка</w:t>
-      </w:r>
-      <w:r>
-        <w:rPr>
-          <w:sz w:val="28"/>
-          <w:szCs w:val="28"/>
+          <w:lang w:val="en-US"/>
+        </w:rPr>
+        <w:t xml:space="preserve"> </w:t>
+      </w:r>
+      <w:r>
+        <w:rPr>
+          <w:sz w:val="28"/>
+          <w:szCs w:val="28"/>
+        </w:rPr>
+        <w:t>нуль</w:t>
+      </w:r>
+      <w:r>
+        <w:rPr>
+          <w:sz w:val="28"/>
+          <w:szCs w:val="28"/>
+          <w:lang w:val="en-US"/>
+        </w:rPr>
+        <w:t>-</w:t>
+      </w:r>
+      <w:r>
+        <w:rPr>
+          <w:sz w:val="28"/>
+          <w:szCs w:val="28"/>
+        </w:rPr>
+        <w:t>терминальная</w:t>
+      </w:r>
+      <w:r>
+        <w:rPr>
+          <w:sz w:val="28"/>
+          <w:szCs w:val="28"/>
+          <w:lang w:val="en-US"/>
+        </w:rPr>
+        <w:t xml:space="preserve"> </w:t>
+      </w:r>
+      <w:r>
+        <w:rPr>
+          <w:sz w:val="28"/>
+          <w:szCs w:val="28"/>
+        </w:rPr>
+        <w:t>строка</w:t>
+      </w:r>
+      <w:r>
+        <w:rPr>
+          <w:sz w:val="28"/>
+          <w:szCs w:val="28"/>
+          <w:lang w:val="en-US"/>
         </w:rPr>
         <w:t>;</w:t>
       </w:r>
@@ -1319,7 +1336,70 @@
           <w:sz w:val="28"/>
           <w:szCs w:val="28"/>
         </w:rPr>
-        <w:t>Выходные данные алгоритма решения задачи:</w:t>
+        <w:t>Выходные</w:t>
+      </w:r>
+      <w:r>
+        <w:rPr>
+          <w:sz w:val="28"/>
+          <w:szCs w:val="28"/>
+        </w:rPr>
+        <w:t xml:space="preserve"> </w:t>
+      </w:r>
+      <w:r>
+        <w:rPr>
+          <w:sz w:val="28"/>
+          <w:szCs w:val="28"/>
+        </w:rPr>
+        <w:t>данные</w:t>
+      </w:r>
+      <w:r>
+        <w:rPr>
+          <w:sz w:val="28"/>
+          <w:szCs w:val="28"/>
+        </w:rPr>
+        <w:t xml:space="preserve"> </w:t>
+      </w:r>
+      <w:r>
+        <w:rPr>
+          <w:sz w:val="28"/>
+          <w:szCs w:val="28"/>
+        </w:rPr>
+        <w:t>алгоритма</w:t>
+      </w:r>
+      <w:r>
+        <w:rPr>
+          <w:sz w:val="28"/>
+          <w:szCs w:val="28"/>
+        </w:rPr>
+        <w:t xml:space="preserve"> </w:t>
+      </w:r>
+      <w:r>
+        <w:rPr>
+          <w:sz w:val="28"/>
+          <w:szCs w:val="28"/>
+        </w:rPr>
+        <w:t>решения</w:t>
+      </w:r>
+      <w:r>
+        <w:rPr>
+          <w:sz w:val="28"/>
+          <w:szCs w:val="28"/>
+        </w:rPr>
+        <w:t xml:space="preserve"> </w:t>
+      </w:r>
+      <w:r>
+        <w:rPr>
+          <w:sz w:val="28"/>
+          <w:szCs w:val="28"/>
+        </w:rPr>
+        <w:t>задачи</w:t>
+      </w:r>
+      <w:r>
+        <w:rPr>
+          <w:sz w:val="28"/>
+          <w:szCs w:val="28"/>
+        </w:rPr>
+        <w:t>:</w:t>
       </w:r>
     </w:p>
     <w:p>
@@ -1333,6 +1413,7 @@
         <w:rPr>
           <w:sz w:val="28"/>
           <w:szCs w:val="28"/>
+          <w:lang w:val="en-US"/>
         </w:rPr>
       </w:pPr>
       <w:r>
@@ -1349,6 +1430,7 @@
           <w:i/>
           <w:sz w:val="28"/>
           <w:szCs w:val="28"/>
+          <w:lang w:val="en-US"/>
         </w:rPr>
         <w:t xml:space="preserve"> </w:t>
       </w:r>
@@ -1357,6 +1439,7 @@
           <w:i/>
           <w:sz w:val="28"/>
           <w:szCs w:val="28"/>
+          <w:lang w:val="en-US"/>
         </w:rPr>
         <w:t>–</w:t>
       </w:r>
@@ -1365,20 +1448,52 @@
           <w:i/>
           <w:sz w:val="28"/>
           <w:szCs w:val="28"/>
-        </w:rPr>
-        <w:t xml:space="preserve"> </w:t>
-      </w:r>
-      <w:r>
-        <w:rPr>
-          <w:sz w:val="28"/>
-          <w:szCs w:val="28"/>
-        </w:rPr>
-        <w:t>нуль-терминальная строка</w:t>
-      </w:r>
-      <w:r>
-        <w:rPr>
-          <w:sz w:val="28"/>
-          <w:szCs w:val="28"/>
+          <w:lang w:val="en-US"/>
+        </w:rPr>
+        <w:t xml:space="preserve"> </w:t>
+      </w:r>
+      <w:r>
+        <w:rPr>
+          <w:sz w:val="28"/>
+          <w:szCs w:val="28"/>
+        </w:rPr>
+        <w:t>нуль</w:t>
+      </w:r>
+      <w:r>
+        <w:rPr>
+          <w:sz w:val="28"/>
+          <w:szCs w:val="28"/>
+          <w:lang w:val="en-US"/>
+        </w:rPr>
+        <w:t>-</w:t>
+      </w:r>
+      <w:r>
+        <w:rPr>
+          <w:sz w:val="28"/>
+          <w:szCs w:val="28"/>
+        </w:rPr>
+        <w:t>терминальная</w:t>
+      </w:r>
+      <w:r>
+        <w:rPr>
+          <w:sz w:val="28"/>
+          <w:szCs w:val="28"/>
+          <w:lang w:val="en-US"/>
+        </w:rPr>
+        <w:t xml:space="preserve"> </w:t>
+      </w:r>
+      <w:r>
+        <w:rPr>
+          <w:sz w:val="28"/>
+          <w:szCs w:val="28"/>
+        </w:rPr>
+        <w:t>строка</w:t>
+      </w:r>
+      <w:r>
+        <w:rPr>
+          <w:sz w:val="28"/>
+          <w:szCs w:val="28"/>
+          <w:lang w:val="en-US"/>
         </w:rPr>
         <w:t>.</w:t>
       </w:r>
@@ -1398,21 +1513,98 @@
           <w:sz w:val="28"/>
           <w:szCs w:val="28"/>
         </w:rPr>
-        <w:t>Алгоритм решен</w:t>
-      </w:r>
-      <w:r>
-        <w:rPr>
-          <w:sz w:val="28"/>
-          <w:szCs w:val="28"/>
-        </w:rPr>
-        <w:t>ия зад</w:t>
-      </w:r>
-      <w:r>
-        <w:rPr>
-          <w:sz w:val="28"/>
-          <w:szCs w:val="28"/>
-        </w:rPr>
-        <w:t>ачи представлен на рисунке 2</w:t>
+        <w:t>Алгоритм</w:t>
+      </w:r>
+      <w:r>
+        <w:rPr>
+          <w:sz w:val="28"/>
+          <w:szCs w:val="28"/>
+        </w:rPr>
+        <w:t xml:space="preserve"> </w:t>
+      </w:r>
+      <w:r>
+        <w:rPr>
+          <w:sz w:val="28"/>
+          <w:szCs w:val="28"/>
+        </w:rPr>
+        <w:t>решен</w:t>
+      </w:r>
+      <w:r>
+        <w:rPr>
+          <w:sz w:val="28"/>
+          <w:szCs w:val="28"/>
+        </w:rPr>
+        <w:t>ия</w:t>
+      </w:r>
+      <w:r>
+        <w:rPr>
+          <w:sz w:val="28"/>
+          <w:szCs w:val="28"/>
+        </w:rPr>
+        <w:t xml:space="preserve"> </w:t>
+      </w:r>
+      <w:r>
+        <w:rPr>
+          <w:sz w:val="28"/>
+          <w:szCs w:val="28"/>
+        </w:rPr>
+        <w:t>зад</w:t>
+      </w:r>
+      <w:r>
+        <w:rPr>
+          <w:sz w:val="28"/>
+          <w:szCs w:val="28"/>
+        </w:rPr>
+        <w:t>ачи</w:t>
+      </w:r>
+      <w:r>
+        <w:rPr>
+          <w:sz w:val="28"/>
+          <w:szCs w:val="28"/>
+        </w:rPr>
+        <w:t xml:space="preserve"> </w:t>
+      </w:r>
+      <w:r>
+        <w:rPr>
+          <w:sz w:val="28"/>
+          <w:szCs w:val="28"/>
+        </w:rPr>
+        <w:t>представлен</w:t>
+      </w:r>
+      <w:r>
+        <w:rPr>
+          <w:sz w:val="28"/>
+          <w:szCs w:val="28"/>
+        </w:rPr>
+        <w:t xml:space="preserve"> </w:t>
+      </w:r>
+      <w:r>
+        <w:rPr>
+          <w:sz w:val="28"/>
+          <w:szCs w:val="28"/>
+        </w:rPr>
+        <w:t>на</w:t>
+      </w:r>
+      <w:r>
+        <w:rPr>
+          <w:sz w:val="28"/>
+          <w:szCs w:val="28"/>
+        </w:rPr>
+        <w:t xml:space="preserve"> </w:t>
+      </w:r>
+      <w:r>
+        <w:rPr>
+          <w:sz w:val="28"/>
+          <w:szCs w:val="28"/>
+        </w:rPr>
+        <w:t>рисунке</w:t>
+      </w:r>
+      <w:r>
+        <w:rPr>
+          <w:sz w:val="28"/>
+          <w:szCs w:val="28"/>
+        </w:rPr>
+        <w:t xml:space="preserve"> 2</w:t>
       </w:r>
       <w:r>
         <w:rPr>
@@ -1430,6 +1622,7 @@
         <w:rPr>
           <w:sz w:val="28"/>
           <w:szCs w:val="28"/>
+          <w:lang w:val="en-US"/>
         </w:rPr>
       </w:pPr>
       <w:r>
@@ -1441,9 +1634,9 @@
         <w:lastRenderedPageBreak/>
         <w:drawing>
           <wp:inline distT="0" distB="0" distL="0" distR="0">
-            <wp:extent cx="2901896" cy="8193749"/>
+            <wp:extent cx="3010149" cy="8499414"/>
             <wp:effectExtent l="0" t="0" r="0" b="0"/>
-            <wp:docPr id="5" name="Picture 5" descr="C:\Users\Mars\AppData\Local\Microsoft\Windows\INetCache\Content.MSO\CE659494.tmp"/>
+            <wp:docPr id="8" name="Picture 8" descr="C:\Users\Mars\AppData\Local\Microsoft\Windows\INetCache\Content.MSO\EC79F783.tmp"/>
             <wp:cNvGraphicFramePr>
               <a:graphicFrameLocks xmlns:a="http://schemas.openxmlformats.org/drawingml/2006/main" noChangeAspect="1"/>
             </wp:cNvGraphicFramePr>
@@ -1451,7 +1644,7 @@
               <a:graphicData uri="http://schemas.openxmlformats.org/drawingml/2006/picture">
                 <pic:pic xmlns:pic="http://schemas.openxmlformats.org/drawingml/2006/picture">
                   <pic:nvPicPr>
-                    <pic:cNvPr id="0" name="Picture 5" descr="C:\Users\Mars\AppData\Local\Microsoft\Windows\INetCache\Content.MSO\CE659494.tmp"/>
+                    <pic:cNvPr id="0" name="Picture 7" descr="C:\Users\Mars\AppData\Local\Microsoft\Windows\INetCache\Content.MSO\EC79F783.tmp"/>
                     <pic:cNvPicPr>
                       <a:picLocks noChangeAspect="1" noChangeArrowheads="1"/>
                     </pic:cNvPicPr>
@@ -1472,7 +1665,7 @@
                   <pic:spPr bwMode="auto">
                     <a:xfrm>
                       <a:off x="0" y="0"/>
-                      <a:ext cx="2917183" cy="8236913"/>
+                      <a:ext cx="3016776" cy="8518125"/>
                     </a:xfrm>
                     <a:prstGeom prst="rect">
                       <a:avLst/>
@@ -1494,6 +1687,7 @@
         <w:rPr>
           <w:sz w:val="28"/>
           <w:szCs w:val="28"/>
+          <w:lang w:val="en-US"/>
         </w:rPr>
       </w:pPr>
     </w:p>
@@ -1503,15 +1697,21 @@
         <w:rPr>
           <w:sz w:val="28"/>
           <w:szCs w:val="28"/>
-          <w:lang w:val="en-US"/>
-        </w:rPr>
-      </w:pPr>
-      <w:r>
-        <w:rPr>
-          <w:sz w:val="28"/>
-          <w:szCs w:val="28"/>
-        </w:rPr>
-        <w:t>Рисунок 2</w:t>
+        </w:rPr>
+      </w:pPr>
+      <w:r>
+        <w:rPr>
+          <w:sz w:val="28"/>
+          <w:szCs w:val="28"/>
+        </w:rPr>
+        <w:t>Рисунок</w:t>
+      </w:r>
+      <w:r>
+        <w:rPr>
+          <w:sz w:val="28"/>
+          <w:szCs w:val="28"/>
+        </w:rPr>
+        <w:t xml:space="preserve"> 2</w:t>
       </w:r>
       <w:r>
         <w:rPr>
@@ -1525,7 +1725,42 @@
           <w:sz w:val="28"/>
           <w:szCs w:val="28"/>
         </w:rPr>
-        <w:t>Алгоритм решения задачи 2</w:t>
+        <w:t>Алгоритм</w:t>
+      </w:r>
+      <w:r>
+        <w:rPr>
+          <w:sz w:val="28"/>
+          <w:szCs w:val="28"/>
+        </w:rPr>
+        <w:t xml:space="preserve"> </w:t>
+      </w:r>
+      <w:r>
+        <w:rPr>
+          <w:sz w:val="28"/>
+          <w:szCs w:val="28"/>
+        </w:rPr>
+        <w:t>решения</w:t>
+      </w:r>
+      <w:r>
+        <w:rPr>
+          <w:sz w:val="28"/>
+          <w:szCs w:val="28"/>
+        </w:rPr>
+        <w:t xml:space="preserve"> </w:t>
+      </w:r>
+      <w:r>
+        <w:rPr>
+          <w:sz w:val="28"/>
+          <w:szCs w:val="28"/>
+        </w:rPr>
+        <w:t>задачи</w:t>
+      </w:r>
+      <w:r>
+        <w:rPr>
+          <w:sz w:val="28"/>
+          <w:szCs w:val="28"/>
+        </w:rPr>
+        <w:t xml:space="preserve"> 2</w:t>
       </w:r>
     </w:p>
     <w:p>
@@ -1534,18 +1769,16 @@
         <w:rPr>
           <w:sz w:val="28"/>
           <w:szCs w:val="28"/>
-          <w:lang w:val="en-US"/>
-        </w:rPr>
-      </w:pPr>
-    </w:p>
-    <w:p>
-      <w:pPr>
-        <w:spacing w:line="360" w:lineRule="auto"/>
-        <w:jc w:val="both"/>
-        <w:rPr>
-          <w:sz w:val="28"/>
-          <w:szCs w:val="28"/>
-          <w:lang w:val="en-US"/>
+        </w:rPr>
+      </w:pPr>
+    </w:p>
+    <w:p>
+      <w:pPr>
+        <w:spacing w:line="360" w:lineRule="auto"/>
+        <w:jc w:val="both"/>
+        <w:rPr>
+          <w:sz w:val="28"/>
+          <w:szCs w:val="28"/>
         </w:rPr>
       </w:pPr>
     </w:p>
@@ -1566,8 +1799,15 @@
           <w:sz w:val="28"/>
           <w:szCs w:val="28"/>
         </w:rPr>
-        <w:lastRenderedPageBreak/>
-        <w:t>Задача 3</w:t>
+        <w:t>Задача</w:t>
+      </w:r>
+      <w:r>
+        <w:rPr>
+          <w:i/>
+          <w:sz w:val="28"/>
+          <w:szCs w:val="28"/>
+        </w:rPr>
+        <w:t xml:space="preserve"> 3</w:t>
       </w:r>
     </w:p>
     <w:p>
@@ -1585,28 +1825,126 @@
           <w:sz w:val="28"/>
           <w:szCs w:val="28"/>
         </w:rPr>
-        <w:t>Основной алгоритм решения зад</w:t>
-      </w:r>
-      <w:r>
-        <w:rPr>
-          <w:sz w:val="28"/>
-          <w:szCs w:val="28"/>
-        </w:rPr>
-        <w:t xml:space="preserve">ачи реализован </w:t>
-      </w:r>
-      <w:r>
-        <w:rPr>
-          <w:sz w:val="28"/>
-          <w:szCs w:val="28"/>
-        </w:rPr>
-        <w:t xml:space="preserve">с </w:t>
-      </w:r>
-      <w:r>
-        <w:rPr>
-          <w:sz w:val="28"/>
-          <w:szCs w:val="28"/>
-        </w:rPr>
-        <w:t>использованием следующей функции</w:t>
+        <w:t>Основной</w:t>
+      </w:r>
+      <w:r>
+        <w:rPr>
+          <w:sz w:val="28"/>
+          <w:szCs w:val="28"/>
+        </w:rPr>
+        <w:t xml:space="preserve"> </w:t>
+      </w:r>
+      <w:r>
+        <w:rPr>
+          <w:sz w:val="28"/>
+          <w:szCs w:val="28"/>
+        </w:rPr>
+        <w:t>алгоритм</w:t>
+      </w:r>
+      <w:r>
+        <w:rPr>
+          <w:sz w:val="28"/>
+          <w:szCs w:val="28"/>
+        </w:rPr>
+        <w:t xml:space="preserve"> </w:t>
+      </w:r>
+      <w:r>
+        <w:rPr>
+          <w:sz w:val="28"/>
+          <w:szCs w:val="28"/>
+        </w:rPr>
+        <w:t>решения</w:t>
+      </w:r>
+      <w:r>
+        <w:rPr>
+          <w:sz w:val="28"/>
+          <w:szCs w:val="28"/>
+        </w:rPr>
+        <w:t xml:space="preserve"> </w:t>
+      </w:r>
+      <w:r>
+        <w:rPr>
+          <w:sz w:val="28"/>
+          <w:szCs w:val="28"/>
+        </w:rPr>
+        <w:t>зад</w:t>
+      </w:r>
+      <w:r>
+        <w:rPr>
+          <w:sz w:val="28"/>
+          <w:szCs w:val="28"/>
+        </w:rPr>
+        <w:t>ачи</w:t>
+      </w:r>
+      <w:r>
+        <w:rPr>
+          <w:sz w:val="28"/>
+          <w:szCs w:val="28"/>
+        </w:rPr>
+        <w:t xml:space="preserve"> </w:t>
+      </w:r>
+      <w:r>
+        <w:rPr>
+          <w:sz w:val="28"/>
+          <w:szCs w:val="28"/>
+        </w:rPr>
+        <w:t>реализован</w:t>
+      </w:r>
+      <w:r>
+        <w:rPr>
+          <w:sz w:val="28"/>
+          <w:szCs w:val="28"/>
+        </w:rPr>
+        <w:t xml:space="preserve"> </w:t>
+      </w:r>
+      <w:r>
+        <w:rPr>
+          <w:sz w:val="28"/>
+          <w:szCs w:val="28"/>
+        </w:rPr>
+        <w:t>с</w:t>
+      </w:r>
+      <w:r>
+        <w:rPr>
+          <w:sz w:val="28"/>
+          <w:szCs w:val="28"/>
+        </w:rPr>
+        <w:t xml:space="preserve"> </w:t>
+      </w:r>
+      <w:r>
+        <w:rPr>
+          <w:sz w:val="28"/>
+          <w:szCs w:val="28"/>
+        </w:rPr>
+        <w:t>использованием</w:t>
+      </w:r>
+      <w:r>
+        <w:rPr>
+          <w:sz w:val="28"/>
+          <w:szCs w:val="28"/>
+        </w:rPr>
+        <w:t xml:space="preserve"> </w:t>
+      </w:r>
+      <w:r>
+        <w:rPr>
+          <w:sz w:val="28"/>
+          <w:szCs w:val="28"/>
+        </w:rPr>
+        <w:t>следующей</w:t>
+      </w:r>
+      <w:r>
+        <w:rPr>
+          <w:sz w:val="28"/>
+          <w:szCs w:val="28"/>
+        </w:rPr>
+        <w:t xml:space="preserve"> </w:t>
+      </w:r>
+      <w:r>
+        <w:rPr>
+          <w:sz w:val="28"/>
+          <w:szCs w:val="28"/>
+        </w:rPr>
+        <w:t>функции</w:t>
       </w:r>
       <w:r>
         <w:rPr>
@@ -1682,7 +2020,112 @@
           <w:sz w:val="28"/>
           <w:szCs w:val="28"/>
         </w:rPr>
-        <w:t>выполняет основную функцию программы – кодирует текст согласно заданию.</w:t>
+        <w:t>выполняет</w:t>
+      </w:r>
+      <w:r>
+        <w:rPr>
+          <w:sz w:val="28"/>
+          <w:szCs w:val="28"/>
+        </w:rPr>
+        <w:t xml:space="preserve"> </w:t>
+      </w:r>
+      <w:r>
+        <w:rPr>
+          <w:sz w:val="28"/>
+          <w:szCs w:val="28"/>
+        </w:rPr>
+        <w:t>основную</w:t>
+      </w:r>
+      <w:r>
+        <w:rPr>
+          <w:sz w:val="28"/>
+          <w:szCs w:val="28"/>
+        </w:rPr>
+        <w:t xml:space="preserve"> </w:t>
+      </w:r>
+      <w:r>
+        <w:rPr>
+          <w:sz w:val="28"/>
+          <w:szCs w:val="28"/>
+        </w:rPr>
+        <w:t>функцию</w:t>
+      </w:r>
+      <w:r>
+        <w:rPr>
+          <w:sz w:val="28"/>
+          <w:szCs w:val="28"/>
+        </w:rPr>
+        <w:t xml:space="preserve"> </w:t>
+      </w:r>
+      <w:r>
+        <w:rPr>
+          <w:sz w:val="28"/>
+          <w:szCs w:val="28"/>
+        </w:rPr>
+        <w:t>программы</w:t>
+      </w:r>
+      <w:r>
+        <w:rPr>
+          <w:sz w:val="28"/>
+          <w:szCs w:val="28"/>
+        </w:rPr>
+        <w:t xml:space="preserve"> – </w:t>
+      </w:r>
+      <w:r>
+        <w:rPr>
+          <w:sz w:val="28"/>
+          <w:szCs w:val="28"/>
+        </w:rPr>
+        <w:t>кодирует</w:t>
+      </w:r>
+      <w:r>
+        <w:rPr>
+          <w:sz w:val="28"/>
+          <w:szCs w:val="28"/>
+        </w:rPr>
+        <w:t xml:space="preserve"> </w:t>
+      </w:r>
+      <w:r>
+        <w:rPr>
+          <w:sz w:val="28"/>
+          <w:szCs w:val="28"/>
+        </w:rPr>
+        <w:t>текст</w:t>
+      </w:r>
+      <w:r>
+        <w:rPr>
+          <w:sz w:val="28"/>
+          <w:szCs w:val="28"/>
+        </w:rPr>
+        <w:t xml:space="preserve"> </w:t>
+      </w:r>
+      <w:r>
+        <w:rPr>
+          <w:sz w:val="28"/>
+          <w:szCs w:val="28"/>
+        </w:rPr>
+        <w:t>согласно</w:t>
+      </w:r>
+      <w:r>
+        <w:rPr>
+          <w:sz w:val="28"/>
+          <w:szCs w:val="28"/>
+        </w:rPr>
+        <w:t xml:space="preserve"> </w:t>
+      </w:r>
+      <w:r>
+        <w:rPr>
+          <w:sz w:val="28"/>
+          <w:szCs w:val="28"/>
+        </w:rPr>
+        <w:t>заданию</w:t>
+      </w:r>
+      <w:r>
+        <w:rPr>
+          <w:sz w:val="28"/>
+          <w:szCs w:val="28"/>
+        </w:rPr>
+        <w:t>.</w:t>
       </w:r>
     </w:p>
     <w:p>
@@ -1711,7 +2154,196 @@
           <w:sz w:val="28"/>
           <w:szCs w:val="28"/>
         </w:rPr>
-        <w:t>Входные аргументы</w:t>
+        <w:t>Входные</w:t>
+      </w:r>
+      <w:r>
+        <w:rPr>
+          <w:sz w:val="28"/>
+          <w:szCs w:val="28"/>
+        </w:rPr>
+        <w:t xml:space="preserve"> </w:t>
+      </w:r>
+      <w:r>
+        <w:rPr>
+          <w:sz w:val="28"/>
+          <w:szCs w:val="28"/>
+        </w:rPr>
+        <w:t>аргументы</w:t>
+      </w:r>
+      <w:r>
+        <w:rPr>
+          <w:sz w:val="28"/>
+          <w:szCs w:val="28"/>
+        </w:rPr>
+        <w:t xml:space="preserve">:  </w:t>
+      </w:r>
+    </w:p>
+    <w:p>
+      <w:pPr>
+        <w:spacing w:line="360" w:lineRule="auto"/>
+        <w:ind w:firstLine="720"/>
+        <w:jc w:val="both"/>
+        <w:rPr>
+          <w:sz w:val="28"/>
+          <w:szCs w:val="28"/>
+        </w:rPr>
+      </w:pPr>
+      <w:r>
+        <w:rPr>
+          <w:sz w:val="28"/>
+          <w:szCs w:val="28"/>
+        </w:rPr>
+        <w:t xml:space="preserve">- </w:t>
+      </w:r>
+      <w:r>
+        <w:rPr>
+          <w:sz w:val="28"/>
+          <w:szCs w:val="28"/>
+          <w:lang w:val="en-US"/>
+        </w:rPr>
+        <w:t>str</w:t>
+      </w:r>
+      <w:r>
+        <w:rPr>
+          <w:sz w:val="28"/>
+          <w:szCs w:val="28"/>
+        </w:rPr>
+        <w:t xml:space="preserve"> – </w:t>
+      </w:r>
+      <w:r>
+        <w:rPr>
+          <w:sz w:val="28"/>
+          <w:szCs w:val="28"/>
+        </w:rPr>
+        <w:t>указатель</w:t>
+      </w:r>
+      <w:r>
+        <w:rPr>
+          <w:sz w:val="28"/>
+          <w:szCs w:val="28"/>
+        </w:rPr>
+        <w:t xml:space="preserve"> </w:t>
+      </w:r>
+      <w:r>
+        <w:rPr>
+          <w:sz w:val="28"/>
+          <w:szCs w:val="28"/>
+        </w:rPr>
+        <w:t>на</w:t>
+      </w:r>
+      <w:r>
+        <w:rPr>
+          <w:sz w:val="28"/>
+          <w:szCs w:val="28"/>
+        </w:rPr>
+        <w:t xml:space="preserve"> </w:t>
+      </w:r>
+      <w:r>
+        <w:rPr>
+          <w:sz w:val="28"/>
+          <w:szCs w:val="28"/>
+        </w:rPr>
+        <w:t>строку</w:t>
+      </w:r>
+      <w:r>
+        <w:rPr>
+          <w:sz w:val="28"/>
+          <w:szCs w:val="28"/>
+        </w:rPr>
+        <w:t>,</w:t>
+      </w:r>
+    </w:p>
+    <w:p>
+      <w:pPr>
+        <w:spacing w:line="360" w:lineRule="auto"/>
+        <w:ind w:firstLine="720"/>
+        <w:jc w:val="both"/>
+        <w:rPr>
+          <w:sz w:val="28"/>
+          <w:szCs w:val="28"/>
+        </w:rPr>
+      </w:pPr>
+      <w:r>
+        <w:rPr>
+          <w:sz w:val="28"/>
+          <w:szCs w:val="28"/>
+        </w:rPr>
+        <w:t xml:space="preserve">- </w:t>
+      </w:r>
+      <w:r>
+        <w:rPr>
+          <w:sz w:val="28"/>
+          <w:szCs w:val="28"/>
+          <w:lang w:val="en-US"/>
+        </w:rPr>
+        <w:t>k</w:t>
+      </w:r>
+      <w:r>
+        <w:rPr>
+          <w:sz w:val="28"/>
+          <w:szCs w:val="28"/>
+        </w:rPr>
+        <w:t xml:space="preserve"> – </w:t>
+      </w:r>
+      <w:r>
+        <w:rPr>
+          <w:sz w:val="28"/>
+          <w:szCs w:val="28"/>
+        </w:rPr>
+        <w:t>целое</w:t>
+      </w:r>
+      <w:r>
+        <w:rPr>
+          <w:sz w:val="28"/>
+          <w:szCs w:val="28"/>
+        </w:rPr>
+        <w:t xml:space="preserve"> </w:t>
+      </w:r>
+      <w:r>
+        <w:rPr>
+          <w:sz w:val="28"/>
+          <w:szCs w:val="28"/>
+        </w:rPr>
+        <w:t>число</w:t>
+      </w:r>
+      <w:r>
+        <w:rPr>
+          <w:sz w:val="28"/>
+          <w:szCs w:val="28"/>
+        </w:rPr>
+        <w:t>.</w:t>
+      </w:r>
+    </w:p>
+    <w:p>
+      <w:pPr>
+        <w:spacing w:line="360" w:lineRule="auto"/>
+        <w:ind w:left="708" w:firstLine="12"/>
+        <w:jc w:val="both"/>
+        <w:rPr>
+          <w:sz w:val="28"/>
+          <w:szCs w:val="28"/>
+        </w:rPr>
+      </w:pPr>
+      <w:r>
+        <w:rPr>
+          <w:sz w:val="28"/>
+          <w:szCs w:val="28"/>
+        </w:rPr>
+        <w:t>Выходные</w:t>
+      </w:r>
+      <w:r>
+        <w:rPr>
+          <w:sz w:val="28"/>
+          <w:szCs w:val="28"/>
+        </w:rPr>
+        <w:t xml:space="preserve"> </w:t>
+      </w:r>
+      <w:r>
+        <w:rPr>
+          <w:sz w:val="28"/>
+          <w:szCs w:val="28"/>
+        </w:rPr>
+        <w:t>аргументы</w:t>
       </w:r>
       <w:r>
         <w:rPr>
@@ -1720,30 +2352,27 @@
         </w:rPr>
         <w:t xml:space="preserve">: </w:t>
       </w:r>
-      <w:r>
-        <w:rPr>
-          <w:sz w:val="28"/>
-          <w:szCs w:val="28"/>
-        </w:rPr>
-        <w:t xml:space="preserve"> </w:t>
-      </w:r>
-    </w:p>
-    <w:p>
-      <w:pPr>
-        <w:spacing w:line="360" w:lineRule="auto"/>
-        <w:ind w:firstLine="720"/>
-        <w:jc w:val="both"/>
-        <w:rPr>
-          <w:sz w:val="28"/>
-          <w:szCs w:val="28"/>
-        </w:rPr>
-      </w:pPr>
-      <w:r>
-        <w:rPr>
-          <w:sz w:val="28"/>
-          <w:szCs w:val="28"/>
-        </w:rPr>
-        <w:t xml:space="preserve">- </w:t>
+    </w:p>
+    <w:p>
+      <w:pPr>
+        <w:spacing w:line="360" w:lineRule="auto"/>
+        <w:ind w:left="708" w:firstLine="12"/>
+        <w:jc w:val="both"/>
+        <w:rPr>
+          <w:sz w:val="28"/>
+          <w:szCs w:val="28"/>
+        </w:rPr>
+      </w:pPr>
+      <w:r>
+        <w:rPr>
+          <w:i/>
+          <w:sz w:val="28"/>
+          <w:szCs w:val="28"/>
+        </w:rPr>
+        <w:t>-</w:t>
+      </w:r>
+      <w:r>
+        <w:t xml:space="preserve"> </w:t>
       </w:r>
       <w:r>
         <w:rPr>
@@ -1765,47 +2394,42 @@
           <w:sz w:val="28"/>
           <w:szCs w:val="28"/>
         </w:rPr>
-        <w:t>указатель на строку,</w:t>
-      </w:r>
-    </w:p>
-    <w:p>
-      <w:pPr>
-        <w:spacing w:line="360" w:lineRule="auto"/>
-        <w:ind w:firstLine="720"/>
-        <w:jc w:val="both"/>
-        <w:rPr>
-          <w:sz w:val="28"/>
-          <w:szCs w:val="28"/>
-        </w:rPr>
-      </w:pPr>
-      <w:r>
-        <w:rPr>
-          <w:sz w:val="28"/>
-          <w:szCs w:val="28"/>
-        </w:rPr>
-        <w:t xml:space="preserve">- </w:t>
-      </w:r>
-      <w:r>
-        <w:rPr>
-          <w:sz w:val="28"/>
-          <w:szCs w:val="28"/>
-          <w:lang w:val="en-US"/>
-        </w:rPr>
-        <w:t>k</w:t>
-      </w:r>
-      <w:r>
-        <w:rPr>
-          <w:sz w:val="28"/>
-          <w:szCs w:val="28"/>
-        </w:rPr>
-        <w:t xml:space="preserve"> </w:t>
-      </w:r>
-      <w:r>
-        <w:rPr>
-          <w:sz w:val="28"/>
-          <w:szCs w:val="28"/>
-        </w:rPr>
-        <w:t>– целое число.</w:t>
+        <w:t>нуль</w:t>
+      </w:r>
+      <w:r>
+        <w:rPr>
+          <w:sz w:val="28"/>
+          <w:szCs w:val="28"/>
+        </w:rPr>
+        <w:t>-</w:t>
+      </w:r>
+      <w:r>
+        <w:rPr>
+          <w:sz w:val="28"/>
+          <w:szCs w:val="28"/>
+        </w:rPr>
+        <w:t>терминальная</w:t>
+      </w:r>
+      <w:r>
+        <w:rPr>
+          <w:sz w:val="28"/>
+          <w:szCs w:val="28"/>
+        </w:rPr>
+        <w:t xml:space="preserve"> </w:t>
+      </w:r>
+      <w:r>
+        <w:rPr>
+          <w:sz w:val="28"/>
+          <w:szCs w:val="28"/>
+        </w:rPr>
+        <w:t>строка</w:t>
+      </w:r>
+      <w:r>
+        <w:rPr>
+          <w:sz w:val="28"/>
+          <w:szCs w:val="28"/>
+        </w:rPr>
+        <w:t>.</w:t>
       </w:r>
     </w:p>
     <w:p>
@@ -1818,89 +2442,6 @@
           <w:szCs w:val="28"/>
         </w:rPr>
       </w:pPr>
-      <w:r>
-        <w:rPr>
-          <w:sz w:val="28"/>
-          <w:szCs w:val="28"/>
-        </w:rPr>
-        <w:t>Выходные</w:t>
-      </w:r>
-      <w:r>
-        <w:rPr>
-          <w:sz w:val="28"/>
-          <w:szCs w:val="28"/>
-        </w:rPr>
-        <w:t xml:space="preserve"> </w:t>
-      </w:r>
-      <w:r>
-        <w:rPr>
-          <w:sz w:val="28"/>
-          <w:szCs w:val="28"/>
-        </w:rPr>
-        <w:t>аргументы</w:t>
-      </w:r>
-      <w:r>
-        <w:rPr>
-          <w:sz w:val="28"/>
-          <w:szCs w:val="28"/>
-        </w:rPr>
-        <w:t xml:space="preserve">: </w:t>
-      </w:r>
-    </w:p>
-    <w:p>
-      <w:pPr>
-        <w:spacing w:line="360" w:lineRule="auto"/>
-        <w:ind w:left="708" w:firstLine="12"/>
-        <w:jc w:val="both"/>
-        <w:rPr>
-          <w:sz w:val="28"/>
-          <w:szCs w:val="28"/>
-        </w:rPr>
-      </w:pPr>
-      <w:r>
-        <w:rPr>
-          <w:i/>
-          <w:sz w:val="28"/>
-          <w:szCs w:val="28"/>
-        </w:rPr>
-        <w:t>-</w:t>
-      </w:r>
-      <w:r>
-        <w:t xml:space="preserve"> </w:t>
-      </w:r>
-      <w:r>
-        <w:rPr>
-          <w:sz w:val="28"/>
-          <w:szCs w:val="28"/>
-          <w:lang w:val="en-US"/>
-        </w:rPr>
-        <w:t xml:space="preserve">str </w:t>
-      </w:r>
-      <w:r>
-        <w:rPr>
-          <w:sz w:val="28"/>
-          <w:szCs w:val="28"/>
-        </w:rPr>
-        <w:t>– нуль-терминальная строка</w:t>
-      </w:r>
-      <w:r>
-        <w:rPr>
-          <w:sz w:val="28"/>
-          <w:szCs w:val="28"/>
-        </w:rPr>
-        <w:t>.</w:t>
-      </w:r>
-    </w:p>
-    <w:p>
-      <w:pPr>
-        <w:spacing w:line="360" w:lineRule="auto"/>
-        <w:ind w:left="708" w:firstLine="12"/>
-        <w:jc w:val="both"/>
-        <w:rPr>
-          <w:sz w:val="28"/>
-          <w:szCs w:val="28"/>
-        </w:rPr>
-      </w:pPr>
     </w:p>
     <w:p>
       <w:pPr>
@@ -1916,7 +2457,70 @@
           <w:sz w:val="28"/>
           <w:szCs w:val="28"/>
         </w:rPr>
-        <w:t>Входные данные алгоритма решения задачи:</w:t>
+        <w:t>Входные</w:t>
+      </w:r>
+      <w:r>
+        <w:rPr>
+          <w:sz w:val="28"/>
+          <w:szCs w:val="28"/>
+        </w:rPr>
+        <w:t xml:space="preserve"> </w:t>
+      </w:r>
+      <w:r>
+        <w:rPr>
+          <w:sz w:val="28"/>
+          <w:szCs w:val="28"/>
+        </w:rPr>
+        <w:t>данные</w:t>
+      </w:r>
+      <w:r>
+        <w:rPr>
+          <w:sz w:val="28"/>
+          <w:szCs w:val="28"/>
+        </w:rPr>
+        <w:t xml:space="preserve"> </w:t>
+      </w:r>
+      <w:r>
+        <w:rPr>
+          <w:sz w:val="28"/>
+          <w:szCs w:val="28"/>
+        </w:rPr>
+        <w:t>алгоритма</w:t>
+      </w:r>
+      <w:r>
+        <w:rPr>
+          <w:sz w:val="28"/>
+          <w:szCs w:val="28"/>
+        </w:rPr>
+        <w:t xml:space="preserve"> </w:t>
+      </w:r>
+      <w:r>
+        <w:rPr>
+          <w:sz w:val="28"/>
+          <w:szCs w:val="28"/>
+        </w:rPr>
+        <w:t>решения</w:t>
+      </w:r>
+      <w:r>
+        <w:rPr>
+          <w:sz w:val="28"/>
+          <w:szCs w:val="28"/>
+        </w:rPr>
+        <w:t xml:space="preserve"> </w:t>
+      </w:r>
+      <w:r>
+        <w:rPr>
+          <w:sz w:val="28"/>
+          <w:szCs w:val="28"/>
+        </w:rPr>
+        <w:t>задачи</w:t>
+      </w:r>
+      <w:r>
+        <w:rPr>
+          <w:sz w:val="28"/>
+          <w:szCs w:val="28"/>
+        </w:rPr>
+        <w:t>:</w:t>
       </w:r>
     </w:p>
     <w:p>
@@ -1930,6 +2534,7 @@
         <w:rPr>
           <w:sz w:val="28"/>
           <w:szCs w:val="28"/>
+          <w:lang w:val="en-US"/>
         </w:rPr>
       </w:pPr>
       <w:r>
@@ -1953,7 +2558,37 @@
           <w:sz w:val="28"/>
           <w:szCs w:val="28"/>
         </w:rPr>
-        <w:t>нуль-терминальная строка</w:t>
+        <w:t>нуль</w:t>
+      </w:r>
+      <w:r>
+        <w:rPr>
+          <w:sz w:val="28"/>
+          <w:szCs w:val="28"/>
+          <w:lang w:val="en-US"/>
+        </w:rPr>
+        <w:t>-</w:t>
+      </w:r>
+      <w:r>
+        <w:rPr>
+          <w:sz w:val="28"/>
+          <w:szCs w:val="28"/>
+        </w:rPr>
+        <w:t>терминальная</w:t>
+      </w:r>
+      <w:r>
+        <w:rPr>
+          <w:sz w:val="28"/>
+          <w:szCs w:val="28"/>
+          <w:lang w:val="en-US"/>
+        </w:rPr>
+        <w:t xml:space="preserve"> </w:t>
+      </w:r>
+      <w:r>
+        <w:rPr>
+          <w:sz w:val="28"/>
+          <w:szCs w:val="28"/>
+        </w:rPr>
+        <w:t>строка</w:t>
       </w:r>
       <w:r>
         <w:rPr>
@@ -1975,6 +2610,7 @@
         <w:rPr>
           <w:sz w:val="28"/>
           <w:szCs w:val="28"/>
+          <w:lang w:val="en-US"/>
         </w:rPr>
       </w:pPr>
       <w:r>
@@ -1998,7 +2634,30 @@
           <w:sz w:val="28"/>
           <w:szCs w:val="28"/>
         </w:rPr>
-        <w:t>целое число.</w:t>
+        <w:t>целое</w:t>
+      </w:r>
+      <w:r>
+        <w:rPr>
+          <w:sz w:val="28"/>
+          <w:szCs w:val="28"/>
+          <w:lang w:val="en-US"/>
+        </w:rPr>
+        <w:t xml:space="preserve"> </w:t>
+      </w:r>
+      <w:r>
+        <w:rPr>
+          <w:sz w:val="28"/>
+          <w:szCs w:val="28"/>
+        </w:rPr>
+        <w:t>число</w:t>
+      </w:r>
+      <w:r>
+        <w:rPr>
+          <w:sz w:val="28"/>
+          <w:szCs w:val="28"/>
+          <w:lang w:val="en-US"/>
+        </w:rPr>
+        <w:t>.</w:t>
       </w:r>
     </w:p>
     <w:p>
@@ -2015,7 +2674,70 @@
           <w:sz w:val="28"/>
           <w:szCs w:val="28"/>
         </w:rPr>
-        <w:t>Выходные данные алгоритма решения задачи:</w:t>
+        <w:t>Выходные</w:t>
+      </w:r>
+      <w:r>
+        <w:rPr>
+          <w:sz w:val="28"/>
+          <w:szCs w:val="28"/>
+        </w:rPr>
+        <w:t xml:space="preserve"> </w:t>
+      </w:r>
+      <w:r>
+        <w:rPr>
+          <w:sz w:val="28"/>
+          <w:szCs w:val="28"/>
+        </w:rPr>
+        <w:t>данные</w:t>
+      </w:r>
+      <w:r>
+        <w:rPr>
+          <w:sz w:val="28"/>
+          <w:szCs w:val="28"/>
+        </w:rPr>
+        <w:t xml:space="preserve"> </w:t>
+      </w:r>
+      <w:r>
+        <w:rPr>
+          <w:sz w:val="28"/>
+          <w:szCs w:val="28"/>
+        </w:rPr>
+        <w:t>алгоритма</w:t>
+      </w:r>
+      <w:r>
+        <w:rPr>
+          <w:sz w:val="28"/>
+          <w:szCs w:val="28"/>
+        </w:rPr>
+        <w:t xml:space="preserve"> </w:t>
+      </w:r>
+      <w:r>
+        <w:rPr>
+          <w:sz w:val="28"/>
+          <w:szCs w:val="28"/>
+        </w:rPr>
+        <w:t>решения</w:t>
+      </w:r>
+      <w:r>
+        <w:rPr>
+          <w:sz w:val="28"/>
+          <w:szCs w:val="28"/>
+        </w:rPr>
+        <w:t xml:space="preserve"> </w:t>
+      </w:r>
+      <w:r>
+        <w:rPr>
+          <w:sz w:val="28"/>
+          <w:szCs w:val="28"/>
+        </w:rPr>
+        <w:t>задачи</w:t>
+      </w:r>
+      <w:r>
+        <w:rPr>
+          <w:sz w:val="28"/>
+          <w:szCs w:val="28"/>
+        </w:rPr>
+        <w:t>:</w:t>
       </w:r>
     </w:p>
     <w:p>
@@ -2029,6 +2751,7 @@
         <w:rPr>
           <w:sz w:val="28"/>
           <w:szCs w:val="28"/>
+          <w:lang w:val="en-US"/>
         </w:rPr>
       </w:pPr>
       <w:r>
@@ -2045,13 +2768,15 @@
           <w:i/>
           <w:sz w:val="28"/>
           <w:szCs w:val="28"/>
-        </w:rPr>
-        <w:t xml:space="preserve"> </w:t>
-      </w:r>
-      <w:r>
-        <w:rPr>
-          <w:sz w:val="28"/>
-          <w:szCs w:val="28"/>
+          <w:lang w:val="en-US"/>
+        </w:rPr>
+        <w:t xml:space="preserve"> </w:t>
+      </w:r>
+      <w:r>
+        <w:rPr>
+          <w:sz w:val="28"/>
+          <w:szCs w:val="28"/>
+          <w:lang w:val="en-US"/>
         </w:rPr>
         <w:t xml:space="preserve">– </w:t>
       </w:r>
@@ -2060,12 +2785,43 @@
           <w:sz w:val="28"/>
           <w:szCs w:val="28"/>
         </w:rPr>
-        <w:t>нуль-терминальная строка</w:t>
-      </w:r>
-      <w:r>
-        <w:rPr>
-          <w:sz w:val="28"/>
-          <w:szCs w:val="28"/>
+        <w:t>нуль</w:t>
+      </w:r>
+      <w:r>
+        <w:rPr>
+          <w:sz w:val="28"/>
+          <w:szCs w:val="28"/>
+          <w:lang w:val="en-US"/>
+        </w:rPr>
+        <w:t>-</w:t>
+      </w:r>
+      <w:r>
+        <w:rPr>
+          <w:sz w:val="28"/>
+          <w:szCs w:val="28"/>
+        </w:rPr>
+        <w:t>терминальная</w:t>
+      </w:r>
+      <w:r>
+        <w:rPr>
+          <w:sz w:val="28"/>
+          <w:szCs w:val="28"/>
+          <w:lang w:val="en-US"/>
+        </w:rPr>
+        <w:t xml:space="preserve"> </w:t>
+      </w:r>
+      <w:r>
+        <w:rPr>
+          <w:sz w:val="28"/>
+          <w:szCs w:val="28"/>
+        </w:rPr>
+        <w:t>строка</w:t>
+      </w:r>
+      <w:r>
+        <w:rPr>
+          <w:sz w:val="28"/>
+          <w:szCs w:val="28"/>
+          <w:lang w:val="en-US"/>
         </w:rPr>
         <w:t>.</w:t>
       </w:r>
@@ -2084,14 +2840,84 @@
           <w:sz w:val="28"/>
           <w:szCs w:val="28"/>
         </w:rPr>
-        <w:t>Алгоритм решен</w:t>
-      </w:r>
-      <w:r>
-        <w:rPr>
-          <w:sz w:val="28"/>
-          <w:szCs w:val="28"/>
-        </w:rPr>
-        <w:t>ия задачи представлен на рисунках</w:t>
+        <w:t>Алгоритм</w:t>
+      </w:r>
+      <w:r>
+        <w:rPr>
+          <w:sz w:val="28"/>
+          <w:szCs w:val="28"/>
+        </w:rPr>
+        <w:t xml:space="preserve"> </w:t>
+      </w:r>
+      <w:r>
+        <w:rPr>
+          <w:sz w:val="28"/>
+          <w:szCs w:val="28"/>
+        </w:rPr>
+        <w:t>решен</w:t>
+      </w:r>
+      <w:r>
+        <w:rPr>
+          <w:sz w:val="28"/>
+          <w:szCs w:val="28"/>
+        </w:rPr>
+        <w:t>ия</w:t>
+      </w:r>
+      <w:r>
+        <w:rPr>
+          <w:sz w:val="28"/>
+          <w:szCs w:val="28"/>
+        </w:rPr>
+        <w:t xml:space="preserve"> </w:t>
+      </w:r>
+      <w:r>
+        <w:rPr>
+          <w:sz w:val="28"/>
+          <w:szCs w:val="28"/>
+        </w:rPr>
+        <w:t>задачи</w:t>
+      </w:r>
+      <w:r>
+        <w:rPr>
+          <w:sz w:val="28"/>
+          <w:szCs w:val="28"/>
+        </w:rPr>
+        <w:t xml:space="preserve"> </w:t>
+      </w:r>
+      <w:r>
+        <w:rPr>
+          <w:sz w:val="28"/>
+          <w:szCs w:val="28"/>
+        </w:rPr>
+        <w:t>представлен</w:t>
+      </w:r>
+      <w:r>
+        <w:rPr>
+          <w:sz w:val="28"/>
+          <w:szCs w:val="28"/>
+        </w:rPr>
+        <w:t xml:space="preserve"> </w:t>
+      </w:r>
+      <w:r>
+        <w:rPr>
+          <w:sz w:val="28"/>
+          <w:szCs w:val="28"/>
+        </w:rPr>
+        <w:t>на</w:t>
+      </w:r>
+      <w:r>
+        <w:rPr>
+          <w:sz w:val="28"/>
+          <w:szCs w:val="28"/>
+        </w:rPr>
+        <w:t xml:space="preserve"> </w:t>
+      </w:r>
+      <w:r>
+        <w:rPr>
+          <w:sz w:val="28"/>
+          <w:szCs w:val="28"/>
+        </w:rPr>
+        <w:t>рисунках</w:t>
       </w:r>
       <w:r>
         <w:rPr>
@@ -2127,9 +2953,9 @@
         <w:lastRenderedPageBreak/>
         <w:drawing>
           <wp:inline distT="0" distB="0" distL="0" distR="0">
-            <wp:extent cx="5939790" cy="7267033"/>
+            <wp:extent cx="5939790" cy="7276829"/>
             <wp:effectExtent l="0" t="0" r="0" b="0"/>
-            <wp:docPr id="6" name="Picture 6" descr="C:\Users\Mars\AppData\Local\Microsoft\Windows\INetCache\Content.MSO\D11B8744.tmp"/>
+            <wp:docPr id="10" name="Picture 10" descr="C:\Users\Mars\AppData\Local\Microsoft\Windows\INetCache\Content.MSO\5DF2337F.tmp"/>
             <wp:cNvGraphicFramePr>
               <a:graphicFrameLocks xmlns:a="http://schemas.openxmlformats.org/drawingml/2006/main" noChangeAspect="1"/>
             </wp:cNvGraphicFramePr>
@@ -2137,7 +2963,7 @@
               <a:graphicData uri="http://schemas.openxmlformats.org/drawingml/2006/picture">
                 <pic:pic xmlns:pic="http://schemas.openxmlformats.org/drawingml/2006/picture">
                   <pic:nvPicPr>
-                    <pic:cNvPr id="0" name="Picture 7" descr="C:\Users\Mars\AppData\Local\Microsoft\Windows\INetCache\Content.MSO\D11B8744.tmp"/>
+                    <pic:cNvPr id="0" name="Picture 11" descr="C:\Users\Mars\AppData\Local\Microsoft\Windows\INetCache\Content.MSO\5DF2337F.tmp"/>
                     <pic:cNvPicPr>
                       <a:picLocks noChangeAspect="1" noChangeArrowheads="1"/>
                     </pic:cNvPicPr>
@@ -2158,7 +2984,7 @@
                   <pic:spPr bwMode="auto">
                     <a:xfrm>
                       <a:off x="0" y="0"/>
-                      <a:ext cx="5939790" cy="7267033"/>
+                      <a:ext cx="5939790" cy="7276829"/>
                     </a:xfrm>
                     <a:prstGeom prst="rect">
                       <a:avLst/>
@@ -2182,21 +3008,61 @@
         <w:rPr>
           <w:sz w:val="28"/>
           <w:szCs w:val="28"/>
-        </w:rPr>
-      </w:pPr>
-      <w:r>
-        <w:rPr>
-          <w:sz w:val="28"/>
-          <w:szCs w:val="28"/>
-        </w:rPr>
-        <w:t>Рисунок 3</w:t>
-      </w:r>
-      <w:r>
-        <w:rPr>
-          <w:sz w:val="28"/>
-          <w:szCs w:val="28"/>
-        </w:rPr>
-        <w:t xml:space="preserve"> – Алгоритм функции </w:t>
+          <w:lang w:val="en-US"/>
+        </w:rPr>
+      </w:pPr>
+      <w:r>
+        <w:rPr>
+          <w:sz w:val="28"/>
+          <w:szCs w:val="28"/>
+        </w:rPr>
+        <w:t>Рисунок</w:t>
+      </w:r>
+      <w:r>
+        <w:rPr>
+          <w:sz w:val="28"/>
+          <w:szCs w:val="28"/>
+          <w:lang w:val="en-US"/>
+        </w:rPr>
+        <w:t xml:space="preserve"> 3</w:t>
+      </w:r>
+      <w:r>
+        <w:rPr>
+          <w:sz w:val="28"/>
+          <w:szCs w:val="28"/>
+          <w:lang w:val="en-US"/>
+        </w:rPr>
+        <w:t xml:space="preserve"> – </w:t>
+      </w:r>
+      <w:r>
+        <w:rPr>
+          <w:sz w:val="28"/>
+          <w:szCs w:val="28"/>
+        </w:rPr>
+        <w:t>Алгоритм</w:t>
+      </w:r>
+      <w:r>
+        <w:rPr>
+          <w:sz w:val="28"/>
+          <w:szCs w:val="28"/>
+          <w:lang w:val="en-US"/>
+        </w:rPr>
+        <w:t xml:space="preserve"> </w:t>
+      </w:r>
+      <w:r>
+        <w:rPr>
+          <w:sz w:val="28"/>
+          <w:szCs w:val="28"/>
+        </w:rPr>
+        <w:t>функции</w:t>
+      </w:r>
+      <w:r>
+        <w:rPr>
+          <w:sz w:val="28"/>
+          <w:szCs w:val="28"/>
+          <w:lang w:val="en-US"/>
+        </w:rPr>
+        <w:t xml:space="preserve"> </w:t>
       </w:r>
       <w:r>
         <w:rPr>
@@ -2206,14 +3072,6 @@
         </w:rPr>
         <w:t>str</w:t>
       </w:r>
-      <w:r>
-        <w:rPr>
-          <w:sz w:val="28"/>
-          <w:szCs w:val="28"/>
-          <w:lang w:val="en-US"/>
-        </w:rPr>
-        <w:t>.</w:t>
-      </w:r>
     </w:p>
     <w:p>
       <w:pPr>
@@ -2222,6 +3080,7 @@
         <w:rPr>
           <w:sz w:val="28"/>
           <w:szCs w:val="28"/>
+          <w:lang w:val="en-US"/>
         </w:rPr>
       </w:pPr>
     </w:p>
@@ -2245,9 +3104,9 @@
         <w:lastRenderedPageBreak/>
         <w:drawing>
           <wp:inline distT="0" distB="0" distL="0" distR="0">
-            <wp:extent cx="2555388" cy="8541333"/>
+            <wp:extent cx="3022718" cy="8170206"/>
             <wp:effectExtent l="0" t="0" r="0" b="0"/>
-            <wp:docPr id="11" name="Picture 11" descr="C:\Users\Mars\AppData\Local\Microsoft\Windows\INetCache\Content.MSO\A2C221F2.tmp"/>
+            <wp:docPr id="9" name="Picture 9" descr="C:\Users\Mars\AppData\Local\Microsoft\Windows\INetCache\Content.MSO\DB38DF89.tmp"/>
             <wp:cNvGraphicFramePr>
               <a:graphicFrameLocks xmlns:a="http://schemas.openxmlformats.org/drawingml/2006/main" noChangeAspect="1"/>
             </wp:cNvGraphicFramePr>
@@ -2255,7 +3114,7 @@
               <a:graphicData uri="http://schemas.openxmlformats.org/drawingml/2006/picture">
                 <pic:pic xmlns:pic="http://schemas.openxmlformats.org/drawingml/2006/picture">
                   <pic:nvPicPr>
-                    <pic:cNvPr id="0" name="Picture 9" descr="C:\Users\Mars\AppData\Local\Microsoft\Windows\INetCache\Content.MSO\A2C221F2.tmp"/>
+                    <pic:cNvPr id="0" name="Picture 9" descr="C:\Users\Mars\AppData\Local\Microsoft\Windows\INetCache\Content.MSO\DB38DF89.tmp"/>
                     <pic:cNvPicPr>
                       <a:picLocks noChangeAspect="1" noChangeArrowheads="1"/>
                     </pic:cNvPicPr>
@@ -2276,7 +3135,7 @@
                   <pic:spPr bwMode="auto">
                     <a:xfrm>
                       <a:off x="0" y="0"/>
-                      <a:ext cx="2566028" cy="8576897"/>
+                      <a:ext cx="3029574" cy="8188738"/>
                     </a:xfrm>
                     <a:prstGeom prst="rect">
                       <a:avLst/>
@@ -2308,15 +3167,52 @@
           <w:sz w:val="28"/>
           <w:szCs w:val="28"/>
         </w:rPr>
-        <w:t>Рисунок 4 – Алгоритм решения задачи</w:t>
-      </w:r>
-      <w:r>
-        <w:rPr>
-          <w:sz w:val="28"/>
-          <w:szCs w:val="28"/>
-        </w:rPr>
-        <w:t>.</w:t>
-      </w:r>
+        <w:t>Рисунок</w:t>
+      </w:r>
+      <w:r>
+        <w:rPr>
+          <w:sz w:val="28"/>
+          <w:szCs w:val="28"/>
+        </w:rPr>
+        <w:t xml:space="preserve"> 4 – </w:t>
+      </w:r>
+      <w:r>
+        <w:rPr>
+          <w:sz w:val="28"/>
+          <w:szCs w:val="28"/>
+        </w:rPr>
+        <w:t>Алгоритм</w:t>
+      </w:r>
+      <w:r>
+        <w:rPr>
+          <w:sz w:val="28"/>
+          <w:szCs w:val="28"/>
+        </w:rPr>
+        <w:t xml:space="preserve"> </w:t>
+      </w:r>
+      <w:r>
+        <w:rPr>
+          <w:sz w:val="28"/>
+          <w:szCs w:val="28"/>
+        </w:rPr>
+        <w:t>решения</w:t>
+      </w:r>
+      <w:r>
+        <w:rPr>
+          <w:sz w:val="28"/>
+          <w:szCs w:val="28"/>
+        </w:rPr>
+        <w:t xml:space="preserve"> </w:t>
+      </w:r>
+      <w:r>
+        <w:rPr>
+          <w:sz w:val="28"/>
+          <w:szCs w:val="28"/>
+        </w:rPr>
+        <w:t>задачи</w:t>
+      </w:r>
+      <w:bookmarkStart w:id="0" w:name="_GoBack"/>
+      <w:bookmarkEnd w:id="0"/>
     </w:p>
     <w:p>
       <w:pPr>
@@ -2340,35 +3236,137 @@
           <w:szCs w:val="28"/>
         </w:rPr>
       </w:pPr>
-      <w:r>
+    </w:p>
+    <w:p>
+      <w:pPr>
+        <w:spacing w:line="360" w:lineRule="auto"/>
+        <w:ind w:firstLine="709"/>
         <w:rPr>
           <w:b/>
           <w:i/>
           <w:sz w:val="28"/>
           <w:szCs w:val="28"/>
         </w:rPr>
+      </w:pPr>
+      <w:r>
+        <w:rPr>
+          <w:b/>
+          <w:i/>
+          <w:sz w:val="28"/>
+          <w:szCs w:val="28"/>
+        </w:rPr>
         <w:lastRenderedPageBreak/>
-        <w:t>Текст программы</w:t>
-      </w:r>
-    </w:p>
-    <w:p>
-      <w:pPr>
-        <w:spacing w:line="360" w:lineRule="auto"/>
-        <w:ind w:firstLine="709"/>
-        <w:jc w:val="both"/>
-        <w:rPr>
+        <w:t>Текст</w:t>
+      </w:r>
+      <w:r>
+        <w:rPr>
+          <w:b/>
           <w:i/>
           <w:sz w:val="28"/>
           <w:szCs w:val="28"/>
         </w:rPr>
-      </w:pPr>
-      <w:r>
-        <w:rPr>
+        <w:t xml:space="preserve"> </w:t>
+      </w:r>
+      <w:r>
+        <w:rPr>
+          <w:b/>
           <w:i/>
           <w:sz w:val="28"/>
           <w:szCs w:val="28"/>
         </w:rPr>
-        <w:t>Текст программы для решения задачи 1</w:t>
+        <w:t>программы</w:t>
+      </w:r>
+    </w:p>
+    <w:p>
+      <w:pPr>
+        <w:spacing w:line="360" w:lineRule="auto"/>
+        <w:ind w:firstLine="709"/>
+        <w:jc w:val="both"/>
+        <w:rPr>
+          <w:i/>
+          <w:sz w:val="28"/>
+          <w:szCs w:val="28"/>
+        </w:rPr>
+      </w:pPr>
+      <w:r>
+        <w:rPr>
+          <w:i/>
+          <w:sz w:val="28"/>
+          <w:szCs w:val="28"/>
+        </w:rPr>
+        <w:t>Текст</w:t>
+      </w:r>
+      <w:r>
+        <w:rPr>
+          <w:i/>
+          <w:sz w:val="28"/>
+          <w:szCs w:val="28"/>
+        </w:rPr>
+        <w:t xml:space="preserve"> </w:t>
+      </w:r>
+      <w:r>
+        <w:rPr>
+          <w:i/>
+          <w:sz w:val="28"/>
+          <w:szCs w:val="28"/>
+        </w:rPr>
+        <w:t>программы</w:t>
+      </w:r>
+      <w:r>
+        <w:rPr>
+          <w:i/>
+          <w:sz w:val="28"/>
+          <w:szCs w:val="28"/>
+        </w:rPr>
+        <w:t xml:space="preserve"> </w:t>
+      </w:r>
+      <w:r>
+        <w:rPr>
+          <w:i/>
+          <w:sz w:val="28"/>
+          <w:szCs w:val="28"/>
+        </w:rPr>
+        <w:t>для</w:t>
+      </w:r>
+      <w:r>
+        <w:rPr>
+          <w:i/>
+          <w:sz w:val="28"/>
+          <w:szCs w:val="28"/>
+        </w:rPr>
+        <w:t xml:space="preserve"> </w:t>
+      </w:r>
+      <w:r>
+        <w:rPr>
+          <w:i/>
+          <w:sz w:val="28"/>
+          <w:szCs w:val="28"/>
+        </w:rPr>
+        <w:t>решения</w:t>
+      </w:r>
+      <w:r>
+        <w:rPr>
+          <w:i/>
+          <w:sz w:val="28"/>
+          <w:szCs w:val="28"/>
+        </w:rPr>
+        <w:t xml:space="preserve"> </w:t>
+      </w:r>
+      <w:r>
+        <w:rPr>
+          <w:i/>
+          <w:sz w:val="28"/>
+          <w:szCs w:val="28"/>
+        </w:rPr>
+        <w:t>задачи</w:t>
+      </w:r>
+      <w:r>
+        <w:rPr>
+          <w:i/>
+          <w:sz w:val="28"/>
+          <w:szCs w:val="28"/>
+        </w:rPr>
+        <w:t xml:space="preserve"> 1</w:t>
       </w:r>
     </w:p>
     <w:p>
@@ -3071,13 +4069,15 @@
           <w:rFonts w:ascii="Courier New" w:hAnsi="Courier New" w:cs="Courier New"/>
           <w:sz w:val="28"/>
           <w:szCs w:val="28"/>
-        </w:rPr>
-      </w:pPr>
-      <w:r>
-        <w:rPr>
-          <w:rFonts w:ascii="Courier New" w:hAnsi="Courier New" w:cs="Courier New"/>
-          <w:sz w:val="28"/>
-          <w:szCs w:val="28"/>
+          <w:lang w:val="en-US"/>
+        </w:rPr>
+      </w:pPr>
+      <w:r>
+        <w:rPr>
+          <w:rFonts w:ascii="Courier New" w:hAnsi="Courier New" w:cs="Courier New"/>
+          <w:sz w:val="28"/>
+          <w:szCs w:val="28"/>
+          <w:lang w:val="en-US"/>
         </w:rPr>
         <w:t>using namespace std;</w:t>
       </w:r>
@@ -3089,6 +4089,7 @@
           <w:rFonts w:ascii="Courier New" w:hAnsi="Courier New" w:cs="Courier New"/>
           <w:sz w:val="28"/>
           <w:szCs w:val="28"/>
+          <w:lang w:val="en-US"/>
         </w:rPr>
       </w:pPr>
     </w:p>
@@ -3867,6 +4868,7 @@
           <w:rFonts w:ascii="Courier New" w:hAnsi="Courier New" w:cs="Courier New"/>
           <w:sz w:val="28"/>
           <w:szCs w:val="28"/>
+          <w:lang w:val="en-US"/>
         </w:rPr>
       </w:pPr>
       <w:r>
@@ -3883,6 +4885,7 @@
           <w:rFonts w:ascii="Courier New" w:hAnsi="Courier New" w:cs="Courier New"/>
           <w:sz w:val="28"/>
           <w:szCs w:val="28"/>
+          <w:lang w:val="en-US"/>
         </w:rPr>
         <w:t>char input[100];</w:t>
       </w:r>
@@ -4224,6 +5227,7 @@
       </w:pPr>
       <w:r>
         <w:rPr>
+          <w:noProof/>
           <w:sz w:val="28"/>
           <w:szCs w:val="28"/>
         </w:rPr>
@@ -4379,6 +5383,7 @@
       </w:pPr>
       <w:r>
         <w:rPr>
+          <w:noProof/>
           <w:sz w:val="28"/>
           <w:szCs w:val="28"/>
         </w:rPr>
@@ -4439,7 +5444,6 @@
         <w:rPr>
           <w:sz w:val="28"/>
           <w:szCs w:val="28"/>
-          <w:lang w:val="en-US"/>
         </w:rPr>
         <w:t>6</w:t>
       </w:r>
@@ -4539,6 +5543,7 @@
       </w:pPr>
       <w:r>
         <w:rPr>
+          <w:noProof/>
           <w:sz w:val="28"/>
           <w:szCs w:val="28"/>
         </w:rPr>
@@ -4624,6 +5629,7 @@
       </w:pPr>
       <w:r>
         <w:rPr>
+          <w:noProof/>
           <w:sz w:val="28"/>
           <w:szCs w:val="28"/>
         </w:rPr>
@@ -4687,8 +5693,6 @@
         </w:rPr>
         <w:t xml:space="preserve"> – Тест 2 Задачи 3</w:t>
       </w:r>
-      <w:bookmarkStart w:id="0" w:name="_GoBack"/>
-      <w:bookmarkEnd w:id="0"/>
     </w:p>
     <w:sectPr>
       <w:footerReference w:type="default" r:id="rId16"/>
@@ -4751,7 +5755,7 @@
           <w:rPr>
             <w:noProof/>
           </w:rPr>
-          <w:t>13</w:t>
+          <w:t>8</w:t>
         </w:r>
         <w:r>
           <w:fldChar w:fldCharType="end"/>
@@ -5768,7 +6772,7 @@
 </file>
 
 <file path=customXml/itemProps1.xml><?xml version="1.0" encoding="utf-8"?>
-<ds:datastoreItem xmlns:ds="http://schemas.openxmlformats.org/officeDocument/2006/customXml" ds:itemID="{27FFB9E7-FD9D-4D05-B9BE-6DE9DDB2BCAB}">
+<ds:datastoreItem xmlns:ds="http://schemas.openxmlformats.org/officeDocument/2006/customXml" ds:itemID="{941B599F-5B04-460E-90C2-BE99992965D3}">
   <ds:schemaRefs>
     <ds:schemaRef ds:uri="http://schemas.openxmlformats.org/officeDocument/2006/bibliography"/>
   </ds:schemaRefs>

</xml_diff>